<commit_message>
Fixing problem and starting to draw the letter
</commit_message>
<xml_diff>
--- a/Git.docx
+++ b/Git.docx
@@ -21,17 +21,20 @@
       <w:pPr>
         <w:pStyle w:val="Titre2"/>
       </w:pPr>
+      <w:r>
+        <w:t xml:space="preserve">Pull </w:t>
+      </w:r>
       <w:proofErr w:type="spellStart"/>
       <w:r>
-        <w:t>Creating</w:t>
+        <w:t>from</w:t>
       </w:r>
       <w:proofErr w:type="spellEnd"/>
       <w:r>
-        <w:t xml:space="preserve"> new </w:t>
+        <w:t xml:space="preserve"> </w:t>
       </w:r>
       <w:proofErr w:type="spellStart"/>
       <w:r>
-        <w:t>branch</w:t>
+        <w:t>github</w:t>
       </w:r>
       <w:proofErr w:type="spellEnd"/>
       <w:r>
@@ -47,13 +50,364 @@
         <mc:AlternateContent>
           <mc:Choice Requires="wpg">
             <w:drawing>
-              <wp:anchor distT="0" distB="0" distL="114300" distR="114300" simplePos="0" relativeHeight="251661312" behindDoc="0" locked="0" layoutInCell="1" allowOverlap="1">
+              <wp:anchor distT="0" distB="0" distL="114300" distR="114300" simplePos="0" relativeHeight="251673600" behindDoc="0" locked="0" layoutInCell="1" allowOverlap="1">
                 <wp:simplePos x="0" y="0"/>
                 <wp:positionH relativeFrom="margin">
                   <wp:align>center</wp:align>
                 </wp:positionH>
                 <wp:positionV relativeFrom="paragraph">
-                  <wp:posOffset>642620</wp:posOffset>
+                  <wp:posOffset>506717</wp:posOffset>
+                </wp:positionV>
+                <wp:extent cx="4018915" cy="2510790"/>
+                <wp:effectExtent l="0" t="0" r="635" b="3810"/>
+                <wp:wrapTopAndBottom/>
+                <wp:docPr id="16" name="Groupe 16"/>
+                <wp:cNvGraphicFramePr/>
+                <a:graphic xmlns:a="http://schemas.openxmlformats.org/drawingml/2006/main">
+                  <a:graphicData uri="http://schemas.microsoft.com/office/word/2010/wordprocessingGroup">
+                    <wpg:wgp>
+                      <wpg:cNvGrpSpPr/>
+                      <wpg:grpSpPr>
+                        <a:xfrm>
+                          <a:off x="0" y="0"/>
+                          <a:ext cx="4018915" cy="2510790"/>
+                          <a:chOff x="0" y="0"/>
+                          <a:chExt cx="4018915" cy="2510790"/>
+                        </a:xfrm>
+                      </wpg:grpSpPr>
+                      <pic:pic xmlns:pic="http://schemas.openxmlformats.org/drawingml/2006/picture">
+                        <pic:nvPicPr>
+                          <pic:cNvPr id="14" name="Image 14"/>
+                          <pic:cNvPicPr>
+                            <a:picLocks noChangeAspect="1"/>
+                          </pic:cNvPicPr>
+                        </pic:nvPicPr>
+                        <pic:blipFill>
+                          <a:blip r:embed="rId7">
+                            <a:extLst>
+                              <a:ext uri="{28A0092B-C50C-407E-A947-70E740481C1C}">
+                                <a14:useLocalDpi xmlns:a14="http://schemas.microsoft.com/office/drawing/2010/main" val="0"/>
+                              </a:ext>
+                            </a:extLst>
+                          </a:blip>
+                          <a:stretch>
+                            <a:fillRect/>
+                          </a:stretch>
+                        </pic:blipFill>
+                        <pic:spPr>
+                          <a:xfrm>
+                            <a:off x="0" y="0"/>
+                            <a:ext cx="4018915" cy="2510790"/>
+                          </a:xfrm>
+                          <a:prstGeom prst="rect">
+                            <a:avLst/>
+                          </a:prstGeom>
+                        </pic:spPr>
+                      </pic:pic>
+                      <wps:wsp>
+                        <wps:cNvPr id="15" name="Flèche vers le haut 15"/>
+                        <wps:cNvSpPr/>
+                        <wps:spPr>
+                          <a:xfrm rot="5400000">
+                            <a:off x="170121" y="1"/>
+                            <a:ext cx="170089" cy="340242"/>
+                          </a:xfrm>
+                          <a:prstGeom prst="upArrow">
+                            <a:avLst/>
+                          </a:prstGeom>
+                        </wps:spPr>
+                        <wps:style>
+                          <a:lnRef idx="2">
+                            <a:schemeClr val="accent1">
+                              <a:shade val="50000"/>
+                            </a:schemeClr>
+                          </a:lnRef>
+                          <a:fillRef idx="1">
+                            <a:schemeClr val="accent1"/>
+                          </a:fillRef>
+                          <a:effectRef idx="0">
+                            <a:schemeClr val="accent1"/>
+                          </a:effectRef>
+                          <a:fontRef idx="minor">
+                            <a:schemeClr val="lt1"/>
+                          </a:fontRef>
+                        </wps:style>
+                        <wps:bodyPr rot="0" spcFirstLastPara="0" vertOverflow="overflow" horzOverflow="overflow" vert="horz" wrap="square" lIns="91440" tIns="45720" rIns="91440" bIns="45720" numCol="1" spcCol="0" rtlCol="0" fromWordArt="0" anchor="ctr" anchorCtr="0" forceAA="0" compatLnSpc="1">
+                          <a:prstTxWarp prst="textNoShape">
+                            <a:avLst/>
+                          </a:prstTxWarp>
+                          <a:noAutofit/>
+                        </wps:bodyPr>
+                      </wps:wsp>
+                    </wpg:wgp>
+                  </a:graphicData>
+                </a:graphic>
+              </wp:anchor>
+            </w:drawing>
+          </mc:Choice>
+          <mc:Fallback>
+            <w:pict>
+              <v:group w14:anchorId="2DF4A7D9" id="Groupe 16" o:spid="_x0000_s1026" style="position:absolute;margin-left:0;margin-top:39.9pt;width:316.45pt;height:197.7pt;z-index:251673600;mso-position-horizontal:center;mso-position-horizontal-relative:margin" coordsize="40189,25107" o:gfxdata="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">
+                <v:shapetype id="_x0000_t75" coordsize="21600,21600" o:spt="75" o:preferrelative="t" path="m@4@5l@4@11@9@11@9@5xe" filled="f" stroked="f">
+                  <v:stroke joinstyle="miter"/>
+                  <v:formulas>
+                    <v:f eqn="if lineDrawn pixelLineWidth 0"/>
+                    <v:f eqn="sum @0 1 0"/>
+                    <v:f eqn="sum 0 0 @1"/>
+                    <v:f eqn="prod @2 1 2"/>
+                    <v:f eqn="prod @3 21600 pixelWidth"/>
+                    <v:f eqn="prod @3 21600 pixelHeight"/>
+                    <v:f eqn="sum @0 0 1"/>
+                    <v:f eqn="prod @6 1 2"/>
+                    <v:f eqn="prod @7 21600 pixelWidth"/>
+                    <v:f eqn="sum @8 21600 0"/>
+                    <v:f eqn="prod @7 21600 pixelHeight"/>
+                    <v:f eqn="sum @10 21600 0"/>
+                  </v:formulas>
+                  <v:path o:extrusionok="f" gradientshapeok="t" o:connecttype="rect"/>
+                  <o:lock v:ext="edit" aspectratio="t"/>
+                </v:shapetype>
+                <v:shape id="Image 14" o:spid="_x0000_s1027" type="#_x0000_t75" style="position:absolute;width:40189;height:25107;visibility:visible;mso-wrap-style:square" o:gfxdata="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">
+                  <v:imagedata r:id="rId8" o:title=""/>
+                  <v:path arrowok="t"/>
+                </v:shape>
+                <v:shapetype id="_x0000_t68" coordsize="21600,21600" o:spt="68" adj="5400,5400" path="m0@0l@1@0@1,21600@2,21600@2@0,21600@0,10800,xe">
+                  <v:stroke joinstyle="miter"/>
+                  <v:formulas>
+                    <v:f eqn="val #0"/>
+                    <v:f eqn="val #1"/>
+                    <v:f eqn="sum 21600 0 #1"/>
+                    <v:f eqn="prod #0 #1 10800"/>
+                    <v:f eqn="sum #0 0 @3"/>
+                  </v:formulas>
+                  <v:path o:connecttype="custom" o:connectlocs="10800,0;0,@0;10800,21600;21600,@0" o:connectangles="270,180,90,0" textboxrect="@1,@4,@2,21600"/>
+                  <v:handles>
+                    <v:h position="#1,#0" xrange="0,10800" yrange="0,21600"/>
+                  </v:handles>
+                </v:shapetype>
+                <v:shape id="Flèche vers le haut 15" o:spid="_x0000_s1028" type="#_x0000_t68" style="position:absolute;left:1700;width:1701;height:3402;rotation:90;visibility:visible;mso-wrap-style:square;v-text-anchor:middle" o:gfxdata="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" adj="5399" fillcolor="#5b9bd5 [3204]" strokecolor="#1f4d78 [1604]" strokeweight="1pt"/>
+                <w10:wrap type="topAndBottom" anchorx="margin"/>
+              </v:group>
+            </w:pict>
+          </mc:Fallback>
+        </mc:AlternateContent>
+      </w:r>
+      <w:r>
+        <w:t xml:space="preserve">Avant chaque changement sur git, il est impératif de récupérer la dernière version sur </w:t>
+      </w:r>
+      <w:proofErr w:type="spellStart"/>
+      <w:r>
+        <w:t>github</w:t>
+      </w:r>
+      <w:proofErr w:type="spellEnd"/>
+      <w:r>
+        <w:t xml:space="preserve"> pour être sûr de travailler sur le même projet.</w:t>
+      </w:r>
+    </w:p>
+    <w:p/>
+    <w:p>
+      <w:r>
+        <w:t xml:space="preserve">Le mieux est d’importer sur la branche la plus récente, dans mon cas </w:t>
+      </w:r>
+      <w:proofErr w:type="spellStart"/>
+      <w:r>
+        <w:rPr>
+          <w:i/>
+        </w:rPr>
+        <w:t>features</w:t>
+      </w:r>
+      <w:proofErr w:type="spellEnd"/>
+      <w:r>
+        <w:t xml:space="preserve">, et de </w:t>
+      </w:r>
+      <w:proofErr w:type="spellStart"/>
+      <w:r>
+        <w:t>merger</w:t>
+      </w:r>
+      <w:proofErr w:type="spellEnd"/>
+      <w:r>
+        <w:t xml:space="preserve"> ensuite vers master (point suivant).</w:t>
+      </w:r>
+    </w:p>
+    <w:p/>
+    <w:p>
+      <w:pPr>
+        <w:pStyle w:val="Titre2"/>
+      </w:pPr>
+      <w:proofErr w:type="spellStart"/>
+      <w:r>
+        <w:t>Merger</w:t>
+      </w:r>
+      <w:proofErr w:type="spellEnd"/>
+      <w:r>
+        <w:t xml:space="preserve"> en local :</w:t>
+      </w:r>
+    </w:p>
+    <w:p>
+      <w:r>
+        <w:t xml:space="preserve">Comme on peut considérer la version sur </w:t>
+      </w:r>
+      <w:proofErr w:type="spellStart"/>
+      <w:r>
+        <w:t>github</w:t>
+      </w:r>
+      <w:proofErr w:type="spellEnd"/>
+      <w:r>
+        <w:t xml:space="preserve"> comme la dernière mise à jour (master), je conseil de </w:t>
+      </w:r>
+      <w:proofErr w:type="spellStart"/>
+      <w:r>
+        <w:t>merger</w:t>
+      </w:r>
+      <w:proofErr w:type="spellEnd"/>
+      <w:r>
+        <w:t xml:space="preserve"> son master en local vers la version récupérée.</w:t>
+      </w:r>
+    </w:p>
+    <w:p>
+      <w:r>
+        <w:t xml:space="preserve">Pour cela, il faut d’abord </w:t>
+      </w:r>
+      <w:proofErr w:type="spellStart"/>
+      <w:r>
+        <w:t>checkout</w:t>
+      </w:r>
+      <w:proofErr w:type="spellEnd"/>
+      <w:r>
+        <w:t xml:space="preserve"> le master, donc double clic sur master. Ou bien</w:t>
+      </w:r>
+      <w:r>
+        <w:t xml:space="preserve"> clic-droit sur master -&gt; master -&gt; </w:t>
+      </w:r>
+      <w:proofErr w:type="spellStart"/>
+      <w:r>
+        <w:t>checkout</w:t>
+      </w:r>
+      <w:proofErr w:type="spellEnd"/>
+      <w:r>
+        <w:t>.</w:t>
+      </w:r>
+    </w:p>
+    <w:p>
+      <w:r>
+        <w:rPr>
+          <w:noProof/>
+          <w:lang w:eastAsia="fr-CH"/>
+        </w:rPr>
+        <w:drawing>
+          <wp:anchor distT="0" distB="0" distL="114300" distR="114300" simplePos="0" relativeHeight="251674624" behindDoc="0" locked="0" layoutInCell="1" allowOverlap="1">
+            <wp:simplePos x="0" y="0"/>
+            <wp:positionH relativeFrom="margin">
+              <wp:align>center</wp:align>
+            </wp:positionH>
+            <wp:positionV relativeFrom="paragraph">
+              <wp:posOffset>377780</wp:posOffset>
+            </wp:positionV>
+            <wp:extent cx="2886075" cy="352425"/>
+            <wp:effectExtent l="0" t="0" r="9525" b="9525"/>
+            <wp:wrapTopAndBottom/>
+            <wp:docPr id="17" name="Image 17"/>
+            <wp:cNvGraphicFramePr>
+              <a:graphicFrameLocks xmlns:a="http://schemas.openxmlformats.org/drawingml/2006/main" noChangeAspect="1"/>
+            </wp:cNvGraphicFramePr>
+            <a:graphic xmlns:a="http://schemas.openxmlformats.org/drawingml/2006/main">
+              <a:graphicData uri="http://schemas.openxmlformats.org/drawingml/2006/picture">
+                <pic:pic xmlns:pic="http://schemas.openxmlformats.org/drawingml/2006/picture">
+                  <pic:nvPicPr>
+                    <pic:cNvPr id="1" name=""/>
+                    <pic:cNvPicPr/>
+                  </pic:nvPicPr>
+                  <pic:blipFill>
+                    <a:blip r:embed="rId9">
+                      <a:extLst>
+                        <a:ext uri="{28A0092B-C50C-407E-A947-70E740481C1C}">
+                          <a14:useLocalDpi xmlns:a14="http://schemas.microsoft.com/office/drawing/2010/main" val="0"/>
+                        </a:ext>
+                      </a:extLst>
+                    </a:blip>
+                    <a:stretch>
+                      <a:fillRect/>
+                    </a:stretch>
+                  </pic:blipFill>
+                  <pic:spPr>
+                    <a:xfrm>
+                      <a:off x="0" y="0"/>
+                      <a:ext cx="2886075" cy="352425"/>
+                    </a:xfrm>
+                    <a:prstGeom prst="rect">
+                      <a:avLst/>
+                    </a:prstGeom>
+                  </pic:spPr>
+                </pic:pic>
+              </a:graphicData>
+            </a:graphic>
+          </wp:anchor>
+        </w:drawing>
+      </w:r>
+      <w:r>
+        <w:t xml:space="preserve">Ensuite clic-droit sur la branche en question, </w:t>
+      </w:r>
+      <w:proofErr w:type="spellStart"/>
+      <w:r>
+        <w:t>merge</w:t>
+      </w:r>
+      <w:proofErr w:type="spellEnd"/>
+      <w:r>
+        <w:t xml:space="preserve"> </w:t>
+      </w:r>
+      <w:proofErr w:type="spellStart"/>
+      <w:r>
+        <w:t>into</w:t>
+      </w:r>
+      <w:proofErr w:type="spellEnd"/>
+      <w:r>
+        <w:t xml:space="preserve"> master.</w:t>
+      </w:r>
+    </w:p>
+    <w:p/>
+    <w:p>
+      <w:r>
+        <w:t>Ne pas oublier de travailler sur une autre branche que master après cela, ou bien d’en créer une nouvelle (point suivant).</w:t>
+      </w:r>
+    </w:p>
+    <w:p>
+      <w:pPr>
+        <w:pStyle w:val="Titre2"/>
+      </w:pPr>
+      <w:proofErr w:type="spellStart"/>
+      <w:r>
+        <w:lastRenderedPageBreak/>
+        <w:t>Creating</w:t>
+      </w:r>
+      <w:proofErr w:type="spellEnd"/>
+      <w:r>
+        <w:t xml:space="preserve"> new </w:t>
+      </w:r>
+      <w:proofErr w:type="spellStart"/>
+      <w:r>
+        <w:t>branch</w:t>
+      </w:r>
+      <w:proofErr w:type="spellEnd"/>
+      <w:r>
+        <w:t> :</w:t>
+      </w:r>
+    </w:p>
+    <w:p>
+      <w:r>
+        <w:rPr>
+          <w:noProof/>
+          <w:lang w:eastAsia="fr-CH"/>
+        </w:rPr>
+        <mc:AlternateContent>
+          <mc:Choice Requires="wpg">
+            <w:drawing>
+              <wp:anchor distT="0" distB="0" distL="114300" distR="114300" simplePos="0" relativeHeight="251659264" behindDoc="0" locked="0" layoutInCell="1" allowOverlap="1">
+                <wp:simplePos x="0" y="0"/>
+                <wp:positionH relativeFrom="margin">
+                  <wp:align>center</wp:align>
+                </wp:positionH>
+                <wp:positionV relativeFrom="paragraph">
+                  <wp:posOffset>790073</wp:posOffset>
                 </wp:positionV>
                 <wp:extent cx="4829175" cy="2129790"/>
                 <wp:effectExtent l="0" t="0" r="9525" b="3810"/>
@@ -80,7 +434,7 @@
                           </pic:cNvPicPr>
                         </pic:nvPicPr>
                         <pic:blipFill>
-                          <a:blip r:embed="rId4">
+                          <a:blip r:embed="rId10">
                             <a:extLst>
                               <a:ext uri="{28A0092B-C50C-407E-A947-70E740481C1C}">
                                 <a14:useLocalDpi xmlns:a14="http://schemas.microsoft.com/office/drawing/2010/main" val="0"/>
@@ -144,44 +498,11 @@
           </mc:Choice>
           <mc:Fallback>
             <w:pict>
-              <v:group w14:anchorId="06DFB2D9" id="Groupe 6" o:spid="_x0000_s1026" style="position:absolute;margin-left:0;margin-top:50.6pt;width:380.25pt;height:167.7pt;z-index:251661312;mso-position-horizontal:center;mso-position-horizontal-relative:margin" coordsize="48291,21297" o:gfxdata="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">
-                <v:shapetype id="_x0000_t75" coordsize="21600,21600" o:spt="75" o:preferrelative="t" path="m@4@5l@4@11@9@11@9@5xe" filled="f" stroked="f">
-                  <v:stroke joinstyle="miter"/>
-                  <v:formulas>
-                    <v:f eqn="if lineDrawn pixelLineWidth 0"/>
-                    <v:f eqn="sum @0 1 0"/>
-                    <v:f eqn="sum 0 0 @1"/>
-                    <v:f eqn="prod @2 1 2"/>
-                    <v:f eqn="prod @3 21600 pixelWidth"/>
-                    <v:f eqn="prod @3 21600 pixelHeight"/>
-                    <v:f eqn="sum @0 0 1"/>
-                    <v:f eqn="prod @6 1 2"/>
-                    <v:f eqn="prod @7 21600 pixelWidth"/>
-                    <v:f eqn="sum @8 21600 0"/>
-                    <v:f eqn="prod @7 21600 pixelHeight"/>
-                    <v:f eqn="sum @10 21600 0"/>
-                  </v:formulas>
-                  <v:path o:extrusionok="f" gradientshapeok="t" o:connecttype="rect"/>
-                  <o:lock v:ext="edit" aspectratio="t"/>
-                </v:shapetype>
+              <v:group w14:anchorId="2A71222A" id="Groupe 6" o:spid="_x0000_s1026" style="position:absolute;margin-left:0;margin-top:62.2pt;width:380.25pt;height:167.7pt;z-index:251659264;mso-position-horizontal:center;mso-position-horizontal-relative:margin" coordsize="48291,21297" o:gfxdata="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">
                 <v:shape id="Image 4" o:spid="_x0000_s1027" type="#_x0000_t75" style="position:absolute;width:48291;height:21297;visibility:visible;mso-wrap-style:square" o:gfxdata="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">
-                  <v:imagedata r:id="rId5" o:title=""/>
+                  <v:imagedata r:id="rId11" o:title=""/>
                   <v:path arrowok="t"/>
                 </v:shape>
-                <v:shapetype id="_x0000_t68" coordsize="21600,21600" o:spt="68" adj="5400,5400" path="m0@0l@1@0@1,21600@2,21600@2@0,21600@0,10800,xe">
-                  <v:stroke joinstyle="miter"/>
-                  <v:formulas>
-                    <v:f eqn="val #0"/>
-                    <v:f eqn="val #1"/>
-                    <v:f eqn="sum 21600 0 #1"/>
-                    <v:f eqn="prod #0 #1 10800"/>
-                    <v:f eqn="sum #0 0 @3"/>
-                  </v:formulas>
-                  <v:path o:connecttype="custom" o:connectlocs="10800,0;0,@0;10800,21600;21600,@0" o:connectangles="270,180,90,0" textboxrect="@1,@4,@2,21600"/>
-                  <v:handles>
-                    <v:h position="#1,#0" xrange="0,10800" yrange="0,21600"/>
-                  </v:handles>
-                </v:shapetype>
                 <v:shape id="Flèche vers le haut 5" o:spid="_x0000_s1028" type="#_x0000_t68" style="position:absolute;left:27431;top:-571;width:1701;height:3402;rotation:90;visibility:visible;mso-wrap-style:square;v-text-anchor:middle" o:gfxdata="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" adj="5399" fillcolor="#5b9bd5 [3204]" strokecolor="#1f4d78 [1604]" strokeweight="1pt"/>
                 <w10:wrap type="topAndBottom" anchorx="margin"/>
               </v:group>
@@ -212,6 +533,7 @@
         <w:t>, cette étape est donc obligatoire !</w:t>
       </w:r>
     </w:p>
+    <w:p/>
     <w:p>
       <w:r>
         <w:t>Maintenant</w:t>
@@ -223,6 +545,7 @@
         <w:t xml:space="preserve"> libre à l’utilisateur de travailler toujours sur la même branche crée ou d’en faire une nouvelle à chaque fois.</w:t>
       </w:r>
     </w:p>
+    <w:p/>
     <w:p>
       <w:r>
         <w:rPr>
@@ -230,7 +553,7 @@
           <w:lang w:eastAsia="fr-CH"/>
         </w:rPr>
         <w:drawing>
-          <wp:anchor distT="0" distB="0" distL="114300" distR="114300" simplePos="0" relativeHeight="251663360" behindDoc="0" locked="0" layoutInCell="1" allowOverlap="1">
+          <wp:anchor distT="0" distB="0" distL="114300" distR="114300" simplePos="0" relativeHeight="251661312" behindDoc="0" locked="0" layoutInCell="1" allowOverlap="1">
             <wp:simplePos x="0" y="0"/>
             <wp:positionH relativeFrom="margin">
               <wp:align>center</wp:align>
@@ -253,7 +576,7 @@
                     <pic:cNvPicPr/>
                   </pic:nvPicPr>
                   <pic:blipFill>
-                    <a:blip r:embed="rId6">
+                    <a:blip r:embed="rId12">
                       <a:extLst>
                         <a:ext uri="{28A0092B-C50C-407E-A947-70E740481C1C}">
                           <a14:useLocalDpi xmlns:a14="http://schemas.microsoft.com/office/drawing/2010/main" val="0"/>
@@ -285,29 +608,19 @@
         </w:rPr>
         <w:t xml:space="preserve">Attention : </w:t>
       </w:r>
-      <w:r>
-        <w:t xml:space="preserve">en local, l’utilisateur à le doit de </w:t>
-      </w:r>
-      <w:proofErr w:type="spellStart"/>
-      <w:r>
-        <w:t>merger</w:t>
-      </w:r>
-      <w:proofErr w:type="spellEnd"/>
-      <w:r>
-        <w:t xml:space="preserve"> son master vers </w:t>
-      </w:r>
-      <w:r>
-        <w:t xml:space="preserve">sa nouvelle branche (à la fin de son travail par exemple), mais lorsqu’il push vers </w:t>
-      </w:r>
-      <w:proofErr w:type="spellStart"/>
-      <w:r>
-        <w:t>github</w:t>
-      </w:r>
-      <w:proofErr w:type="spellEnd"/>
-      <w:r>
-        <w:t xml:space="preserve">, il doit pousser la branche et non le master ! </w:t>
-      </w:r>
-    </w:p>
+      <w:proofErr w:type="gramStart"/>
+      <w:r>
+        <w:t>vérifier</w:t>
+      </w:r>
+      <w:proofErr w:type="gramEnd"/>
+      <w:r>
+        <w:t xml:space="preserve"> qu’on travaille </w:t>
+      </w:r>
+      <w:r>
+        <w:t>bien sur la branche crée (petite flèche à côté).</w:t>
+      </w:r>
+    </w:p>
+    <w:p/>
     <w:p>
       <w:r>
         <w:t>Pour cela, double clic sur la branche sur laquelle on veut travailler.</w:t>
@@ -336,7 +649,7 @@
         <mc:AlternateContent>
           <mc:Choice Requires="wpg">
             <w:drawing>
-              <wp:anchor distT="0" distB="0" distL="114300" distR="114300" simplePos="0" relativeHeight="251657216" behindDoc="0" locked="0" layoutInCell="1" allowOverlap="1">
+              <wp:anchor distT="0" distB="0" distL="114300" distR="114300" simplePos="0" relativeHeight="251655168" behindDoc="0" locked="0" layoutInCell="1" allowOverlap="1">
                 <wp:simplePos x="0" y="0"/>
                 <wp:positionH relativeFrom="margin">
                   <wp:align>center</wp:align>
@@ -369,7 +682,7 @@
                           </pic:cNvPicPr>
                         </pic:nvPicPr>
                         <pic:blipFill>
-                          <a:blip r:embed="rId7">
+                          <a:blip r:embed="rId13">
                             <a:extLst>
                               <a:ext uri="{28A0092B-C50C-407E-A947-70E740481C1C}">
                                 <a14:useLocalDpi xmlns:a14="http://schemas.microsoft.com/office/drawing/2010/main" val="0"/>
@@ -433,9 +746,9 @@
           </mc:Choice>
           <mc:Fallback>
             <w:pict>
-              <v:group w14:anchorId="2C2BE11A" id="Groupe 3" o:spid="_x0000_s1026" style="position:absolute;margin-left:0;margin-top:46.25pt;width:251.55pt;height:119.8pt;z-index:251657216;mso-position-horizontal:center;mso-position-horizontal-relative:margin" coordsize="31946,15214" o:gfxdata="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">
+              <v:group w14:anchorId="68248B43" id="Groupe 3" o:spid="_x0000_s1026" style="position:absolute;margin-left:0;margin-top:46.25pt;width:251.55pt;height:119.8pt;z-index:251655168;mso-position-horizontal:center;mso-position-horizontal-relative:margin" coordsize="31946,15214" o:gfxdata="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">
                 <v:shape id="Image 1" o:spid="_x0000_s1027" type="#_x0000_t75" style="position:absolute;left:4412;width:27534;height:15214;visibility:visible;mso-wrap-style:square" o:gfxdata="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">
-                  <v:imagedata r:id="rId8" o:title=""/>
+                  <v:imagedata r:id="rId14" o:title=""/>
                   <v:path arrowok="t"/>
                 </v:shape>
                 <v:shape id="Flèche vers le haut 2" o:spid="_x0000_s1028" type="#_x0000_t68" style="position:absolute;left:850;top:1206;width:1701;height:3402;rotation:90;visibility:visible;mso-wrap-style:square;v-text-anchor:middle" o:gfxdata="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" fillcolor="#5b9bd5 [3204]" strokecolor="#1f4d78 [1604]" strokeweight="1pt"/>
@@ -468,24 +781,23 @@
     <w:p/>
     <w:p>
       <w:r>
+        <w:lastRenderedPageBreak/>
         <w:t>C’est pourquoi il faut d’abord ajouter ces modifications avant chaque commit</w:t>
       </w:r>
       <w:r>
         <w:t> :</w:t>
       </w:r>
     </w:p>
-    <w:p/>
     <w:p>
       <w:r>
         <w:rPr>
           <w:noProof/>
           <w:lang w:eastAsia="fr-CH"/>
         </w:rPr>
-        <w:lastRenderedPageBreak/>
         <mc:AlternateContent>
           <mc:Choice Requires="wpg">
             <w:drawing>
-              <wp:anchor distT="0" distB="0" distL="114300" distR="114300" simplePos="0" relativeHeight="251666432" behindDoc="0" locked="0" layoutInCell="1" allowOverlap="1">
+              <wp:anchor distT="0" distB="0" distL="114300" distR="114300" simplePos="0" relativeHeight="251664384" behindDoc="0" locked="0" layoutInCell="1" allowOverlap="1">
                 <wp:simplePos x="0" y="0"/>
                 <wp:positionH relativeFrom="margin">
                   <wp:align>center</wp:align>
@@ -518,7 +830,7 @@
                           </pic:cNvPicPr>
                         </pic:nvPicPr>
                         <pic:blipFill>
-                          <a:blip r:embed="rId9">
+                          <a:blip r:embed="rId15">
                             <a:extLst>
                               <a:ext uri="{28A0092B-C50C-407E-A947-70E740481C1C}">
                                 <a14:useLocalDpi xmlns:a14="http://schemas.microsoft.com/office/drawing/2010/main" val="0"/>
@@ -582,9 +894,9 @@
           </mc:Choice>
           <mc:Fallback>
             <w:pict>
-              <v:group w14:anchorId="14449018" id="Groupe 10" o:spid="_x0000_s1026" style="position:absolute;margin-left:0;margin-top:-.35pt;width:177.75pt;height:240.3pt;z-index:251666432;mso-position-horizontal:center;mso-position-horizontal-relative:margin" coordsize="22574,30518" o:gfxdata="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">
+              <v:group w14:anchorId="44784718" id="Groupe 10" o:spid="_x0000_s1026" style="position:absolute;margin-left:0;margin-top:-.35pt;width:177.75pt;height:240.3pt;z-index:251664384;mso-position-horizontal:center;mso-position-horizontal-relative:margin" coordsize="22574,30518" o:gfxdata="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">
                 <v:shape id="Image 7" o:spid="_x0000_s1027" type="#_x0000_t75" style="position:absolute;width:22574;height:30518;visibility:visible;mso-wrap-style:square" o:gfxdata="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">
-                  <v:imagedata r:id="rId10" o:title=""/>
+                  <v:imagedata r:id="rId16" o:title=""/>
                   <v:path arrowok="t"/>
                 </v:shape>
                 <v:shape id="Flèche vers le haut 9" o:spid="_x0000_s1028" type="#_x0000_t68" style="position:absolute;left:13572;top:-238;width:1149;height:3118;rotation:90;visibility:visible;mso-wrap-style:square;v-text-anchor:middle" o:gfxdata="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" adj="3981" fillcolor="#5b9bd5 [3204]" strokecolor="#1f4d78 [1604]" strokeweight="1pt"/>
@@ -618,6 +930,167 @@
       <w:r>
         <w:t>. Pour tous les ajouter d’un coup, il faut appuyer sur le bouton en haut à droite (la flèche).</w:t>
       </w:r>
+    </w:p>
+    <w:p/>
+    <w:p>
+      <w:pPr>
+        <w:pStyle w:val="Titre2"/>
+      </w:pPr>
+      <w:r>
+        <w:t>Commit files :</w:t>
+      </w:r>
+    </w:p>
+    <w:p>
+      <w:r>
+        <w:t>Après un stage, on peut enfin commit les modifications. Il faut ajouter un titre, description (facultatif) puis bouton commit.</w:t>
+      </w:r>
+    </w:p>
+    <w:p>
+      <w:r>
+        <w:rPr>
+          <w:noProof/>
+          <w:lang w:eastAsia="fr-CH"/>
+        </w:rPr>
+        <mc:AlternateContent>
+          <mc:Choice Requires="wpg">
+            <w:drawing>
+              <wp:anchor distT="0" distB="0" distL="114300" distR="114300" simplePos="0" relativeHeight="251669504" behindDoc="0" locked="0" layoutInCell="1" allowOverlap="1">
+                <wp:simplePos x="0" y="0"/>
+                <wp:positionH relativeFrom="margin">
+                  <wp:align>left</wp:align>
+                </wp:positionH>
+                <wp:positionV relativeFrom="paragraph">
+                  <wp:posOffset>18474</wp:posOffset>
+                </wp:positionV>
+                <wp:extent cx="5760720" cy="859155"/>
+                <wp:effectExtent l="0" t="0" r="0" b="0"/>
+                <wp:wrapNone/>
+                <wp:docPr id="13" name="Groupe 13"/>
+                <wp:cNvGraphicFramePr/>
+                <a:graphic xmlns:a="http://schemas.openxmlformats.org/drawingml/2006/main">
+                  <a:graphicData uri="http://schemas.microsoft.com/office/word/2010/wordprocessingGroup">
+                    <wpg:wgp>
+                      <wpg:cNvGrpSpPr/>
+                      <wpg:grpSpPr>
+                        <a:xfrm>
+                          <a:off x="0" y="0"/>
+                          <a:ext cx="5760720" cy="859155"/>
+                          <a:chOff x="0" y="0"/>
+                          <a:chExt cx="5760720" cy="859155"/>
+                        </a:xfrm>
+                      </wpg:grpSpPr>
+                      <pic:pic xmlns:pic="http://schemas.openxmlformats.org/drawingml/2006/picture">
+                        <pic:nvPicPr>
+                          <pic:cNvPr id="11" name="Image 11"/>
+                          <pic:cNvPicPr>
+                            <a:picLocks noChangeAspect="1"/>
+                          </pic:cNvPicPr>
+                        </pic:nvPicPr>
+                        <pic:blipFill>
+                          <a:blip r:embed="rId17">
+                            <a:extLst>
+                              <a:ext uri="{28A0092B-C50C-407E-A947-70E740481C1C}">
+                                <a14:useLocalDpi xmlns:a14="http://schemas.microsoft.com/office/drawing/2010/main" val="0"/>
+                              </a:ext>
+                            </a:extLst>
+                          </a:blip>
+                          <a:stretch>
+                            <a:fillRect/>
+                          </a:stretch>
+                        </pic:blipFill>
+                        <pic:spPr>
+                          <a:xfrm>
+                            <a:off x="0" y="0"/>
+                            <a:ext cx="5760720" cy="859155"/>
+                          </a:xfrm>
+                          <a:prstGeom prst="rect">
+                            <a:avLst/>
+                          </a:prstGeom>
+                        </pic:spPr>
+                      </pic:pic>
+                      <wps:wsp>
+                        <wps:cNvPr id="12" name="Flèche vers le haut 12"/>
+                        <wps:cNvSpPr/>
+                        <wps:spPr>
+                          <a:xfrm rot="5400000">
+                            <a:off x="4614530" y="542261"/>
+                            <a:ext cx="170089" cy="340242"/>
+                          </a:xfrm>
+                          <a:prstGeom prst="upArrow">
+                            <a:avLst/>
+                          </a:prstGeom>
+                        </wps:spPr>
+                        <wps:style>
+                          <a:lnRef idx="2">
+                            <a:schemeClr val="accent1">
+                              <a:shade val="50000"/>
+                            </a:schemeClr>
+                          </a:lnRef>
+                          <a:fillRef idx="1">
+                            <a:schemeClr val="accent1"/>
+                          </a:fillRef>
+                          <a:effectRef idx="0">
+                            <a:schemeClr val="accent1"/>
+                          </a:effectRef>
+                          <a:fontRef idx="minor">
+                            <a:schemeClr val="lt1"/>
+                          </a:fontRef>
+                        </wps:style>
+                        <wps:bodyPr rot="0" spcFirstLastPara="0" vertOverflow="overflow" horzOverflow="overflow" vert="horz" wrap="square" lIns="91440" tIns="45720" rIns="91440" bIns="45720" numCol="1" spcCol="0" rtlCol="0" fromWordArt="0" anchor="ctr" anchorCtr="0" forceAA="0" compatLnSpc="1">
+                          <a:prstTxWarp prst="textNoShape">
+                            <a:avLst/>
+                          </a:prstTxWarp>
+                          <a:noAutofit/>
+                        </wps:bodyPr>
+                      </wps:wsp>
+                    </wpg:wgp>
+                  </a:graphicData>
+                </a:graphic>
+              </wp:anchor>
+            </w:drawing>
+          </mc:Choice>
+          <mc:Fallback>
+            <w:pict>
+              <v:group w14:anchorId="2A05230F" id="Groupe 13" o:spid="_x0000_s1026" style="position:absolute;margin-left:0;margin-top:1.45pt;width:453.6pt;height:67.65pt;z-index:251669504;mso-position-horizontal:left;mso-position-horizontal-relative:margin" coordsize="57607,8591" o:gfxdata="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">
+                <v:shape id="Image 11" o:spid="_x0000_s1027" type="#_x0000_t75" style="position:absolute;width:57607;height:8591;visibility:visible;mso-wrap-style:square" o:gfxdata="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">
+                  <v:imagedata r:id="rId18" o:title=""/>
+                  <v:path arrowok="t"/>
+                </v:shape>
+                <v:shape id="Flèche vers le haut 12" o:spid="_x0000_s1028" type="#_x0000_t68" style="position:absolute;left:46144;top:5423;width:1701;height:3402;rotation:90;visibility:visible;mso-wrap-style:square;v-text-anchor:middle" o:gfxdata="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" adj="5399" fillcolor="#5b9bd5 [3204]" strokecolor="#1f4d78 [1604]" strokeweight="1pt"/>
+                <w10:wrap anchorx="margin"/>
+              </v:group>
+            </w:pict>
+          </mc:Fallback>
+        </mc:AlternateContent>
+      </w:r>
+    </w:p>
+    <w:p>
+      <w:pPr>
+        <w:pStyle w:val="Titre2"/>
+      </w:pPr>
+      <w:r>
+        <w:t xml:space="preserve">Push to </w:t>
+      </w:r>
+      <w:proofErr w:type="spellStart"/>
+      <w:r>
+        <w:t>github</w:t>
+      </w:r>
+      <w:proofErr w:type="spellEnd"/>
+      <w:r>
+        <w:t> :</w:t>
+      </w:r>
+    </w:p>
+    <w:p/>
+    <w:p/>
+    <w:p>
+      <w:pPr>
+        <w:pStyle w:val="Titre2"/>
+      </w:pPr>
+      <w:r>
+        <w:t>Push :</w:t>
+      </w:r>
+    </w:p>
+    <w:p>
       <w:bookmarkStart w:id="0" w:name="_GoBack"/>
       <w:bookmarkEnd w:id="0"/>
     </w:p>
@@ -629,6 +1102,56 @@
     </w:sectPr>
   </w:body>
 </w:document>
+</file>
+
+<file path=word/endnotes.xml><?xml version="1.0" encoding="utf-8"?>
+<w:endnotes xmlns:wpc="http://schemas.microsoft.com/office/word/2010/wordprocessingCanvas" xmlns:mc="http://schemas.openxmlformats.org/markup-compatibility/2006" xmlns:o="urn:schemas-microsoft-com:office:office" xmlns:r="http://schemas.openxmlformats.org/officeDocument/2006/relationships" xmlns:m="http://schemas.openxmlformats.org/officeDocument/2006/math" xmlns:v="urn:schemas-microsoft-com:vml" xmlns:wp14="http://schemas.microsoft.com/office/word/2010/wordprocessingDrawing" xmlns:wp="http://schemas.openxmlformats.org/drawingml/2006/wordprocessingDrawing" xmlns:w10="urn:schemas-microsoft-com:office:word" xmlns:w="http://schemas.openxmlformats.org/wordprocessingml/2006/main" xmlns:w14="http://schemas.microsoft.com/office/word/2010/wordml" xmlns:w15="http://schemas.microsoft.com/office/word/2012/wordml" xmlns:wpg="http://schemas.microsoft.com/office/word/2010/wordprocessingGroup" xmlns:wpi="http://schemas.microsoft.com/office/word/2010/wordprocessingInk" xmlns:wne="http://schemas.microsoft.com/office/word/2006/wordml" xmlns:wps="http://schemas.microsoft.com/office/word/2010/wordprocessingShape" mc:Ignorable="w14 w15 wp14">
+  <w:endnote w:type="separator" w:id="-1">
+    <w:p>
+      <w:pPr>
+        <w:spacing w:after="0" w:line="240" w:lineRule="auto"/>
+      </w:pPr>
+      <w:r>
+        <w:separator/>
+      </w:r>
+    </w:p>
+  </w:endnote>
+  <w:endnote w:type="continuationSeparator" w:id="0">
+    <w:p>
+      <w:pPr>
+        <w:spacing w:after="0" w:line="240" w:lineRule="auto"/>
+      </w:pPr>
+      <w:r>
+        <w:continuationSeparator/>
+      </w:r>
+    </w:p>
+  </w:endnote>
+</w:endnotes>
+</file>
+
+<file path=word/footnotes.xml><?xml version="1.0" encoding="utf-8"?>
+<w:footnotes xmlns:wpc="http://schemas.microsoft.com/office/word/2010/wordprocessingCanvas" xmlns:mc="http://schemas.openxmlformats.org/markup-compatibility/2006" xmlns:o="urn:schemas-microsoft-com:office:office" xmlns:r="http://schemas.openxmlformats.org/officeDocument/2006/relationships" xmlns:m="http://schemas.openxmlformats.org/officeDocument/2006/math" xmlns:v="urn:schemas-microsoft-com:vml" xmlns:wp14="http://schemas.microsoft.com/office/word/2010/wordprocessingDrawing" xmlns:wp="http://schemas.openxmlformats.org/drawingml/2006/wordprocessingDrawing" xmlns:w10="urn:schemas-microsoft-com:office:word" xmlns:w="http://schemas.openxmlformats.org/wordprocessingml/2006/main" xmlns:w14="http://schemas.microsoft.com/office/word/2010/wordml" xmlns:w15="http://schemas.microsoft.com/office/word/2012/wordml" xmlns:wpg="http://schemas.microsoft.com/office/word/2010/wordprocessingGroup" xmlns:wpi="http://schemas.microsoft.com/office/word/2010/wordprocessingInk" xmlns:wne="http://schemas.microsoft.com/office/word/2006/wordml" xmlns:wps="http://schemas.microsoft.com/office/word/2010/wordprocessingShape" mc:Ignorable="w14 w15 wp14">
+  <w:footnote w:type="separator" w:id="-1">
+    <w:p>
+      <w:pPr>
+        <w:spacing w:after="0" w:line="240" w:lineRule="auto"/>
+      </w:pPr>
+      <w:r>
+        <w:separator/>
+      </w:r>
+    </w:p>
+  </w:footnote>
+  <w:footnote w:type="continuationSeparator" w:id="0">
+    <w:p>
+      <w:pPr>
+        <w:spacing w:after="0" w:line="240" w:lineRule="auto"/>
+      </w:pPr>
+      <w:r>
+        <w:continuationSeparator/>
+      </w:r>
+    </w:p>
+  </w:footnote>
+</w:footnotes>
 </file>
 
 <file path=word/styles.xml><?xml version="1.0" encoding="utf-8"?>
@@ -1159,6 +1682,50 @@
       <w:u w:val="single"/>
     </w:rPr>
   </w:style>
+  <w:style w:type="paragraph" w:styleId="En-tte">
+    <w:name w:val="header"/>
+    <w:basedOn w:val="Normal"/>
+    <w:link w:val="En-tteCar"/>
+    <w:uiPriority w:val="99"/>
+    <w:unhideWhenUsed/>
+    <w:rsid w:val="000946B5"/>
+    <w:pPr>
+      <w:tabs>
+        <w:tab w:val="center" w:pos="4536"/>
+        <w:tab w:val="right" w:pos="9072"/>
+      </w:tabs>
+      <w:spacing w:after="0" w:line="240" w:lineRule="auto"/>
+    </w:pPr>
+  </w:style>
+  <w:style w:type="character" w:customStyle="1" w:styleId="En-tteCar">
+    <w:name w:val="En-tête Car"/>
+    <w:basedOn w:val="Policepardfaut"/>
+    <w:link w:val="En-tte"/>
+    <w:uiPriority w:val="99"/>
+    <w:rsid w:val="000946B5"/>
+  </w:style>
+  <w:style w:type="paragraph" w:styleId="Pieddepage">
+    <w:name w:val="footer"/>
+    <w:basedOn w:val="Normal"/>
+    <w:link w:val="PieddepageCar"/>
+    <w:uiPriority w:val="99"/>
+    <w:unhideWhenUsed/>
+    <w:rsid w:val="000946B5"/>
+    <w:pPr>
+      <w:tabs>
+        <w:tab w:val="center" w:pos="4536"/>
+        <w:tab w:val="right" w:pos="9072"/>
+      </w:tabs>
+      <w:spacing w:after="0" w:line="240" w:lineRule="auto"/>
+    </w:pPr>
+  </w:style>
+  <w:style w:type="character" w:customStyle="1" w:styleId="PieddepageCar">
+    <w:name w:val="Pied de page Car"/>
+    <w:basedOn w:val="Policepardfaut"/>
+    <w:link w:val="Pieddepage"/>
+    <w:uiPriority w:val="99"/>
+    <w:rsid w:val="000946B5"/>
+  </w:style>
 </w:styles>
 </file>
 
@@ -1421,4 +1988,16 @@
     </a:ext>
   </a:extLst>
 </a:theme>
+</file>
+
+<file path=customXml/item1.xml><?xml version="1.0" encoding="utf-8"?>
+<b:Sources xmlns:b="http://schemas.openxmlformats.org/officeDocument/2006/bibliography" xmlns="http://schemas.openxmlformats.org/officeDocument/2006/bibliography" SelectedStyle="\APASixthEditionOfficeOnline.xsl" StyleName="APA" Version="6"/>
+</file>
+
+<file path=customXml/itemProps1.xml><?xml version="1.0" encoding="utf-8"?>
+<ds:datastoreItem xmlns:ds="http://schemas.openxmlformats.org/officeDocument/2006/customXml" ds:itemID="{110BD475-6576-4A0B-B962-CD0732CCCD6E}">
+  <ds:schemaRefs>
+    <ds:schemaRef ds:uri="http://schemas.openxmlformats.org/officeDocument/2006/bibliography"/>
+  </ds:schemaRefs>
+</ds:datastoreItem>
 </file>
</xml_diff>